<commit_message>
Change FormulaireRemboursement with telegram line
</commit_message>
<xml_diff>
--- a/8 - Formulaires et documents importants/Remboursement Régulier/FormulaireRégulier.docx
+++ b/8 - Formulaires et documents importants/Remboursement Régulier/FormulaireRégulier.docx
@@ -8,6 +8,8 @@
         <w:jc w:val="center"/>
         <w:rPr>
           <w:rFonts w:ascii="Futura Windows Semibold" w:hAnsi="Futura Windows Semibold"/>
+          <w:b/>
+          <w:bCs/>
           <w:sz w:val="72"/>
           <w:szCs w:val="72"/>
           <w:lang w:val="fr-CH"/>
@@ -16,6 +18,8 @@
       <w:r>
         <w:rPr>
           <w:rFonts w:ascii="Futura Windows Semibold" w:hAnsi="Futura Windows Semibold"/>
+          <w:b/>
+          <w:bCs/>
           <w:sz w:val="72"/>
           <w:szCs w:val="72"/>
           <w:lang w:val="fr-CH"/>
@@ -28,6 +32,8 @@
         <w:spacing w:after="120" w:line="360" w:lineRule="auto"/>
         <w:rPr>
           <w:rFonts w:ascii="Futura Windows Semibold" w:hAnsi="Futura Windows Semibold"/>
+          <w:b/>
+          <w:bCs/>
           <w:sz w:val="52"/>
           <w:szCs w:val="52"/>
           <w:lang w:val="fr-CH"/>
@@ -36,6 +42,8 @@
       <w:r>
         <w:rPr>
           <w:rFonts w:ascii="Futura Windows Semibold" w:hAnsi="Futura Windows Semibold"/>
+          <w:b/>
+          <w:bCs/>
           <w:noProof/>
           <w:sz w:val="52"/>
           <w:szCs w:val="52"/>
@@ -110,6 +118,8 @@
       <w:r>
         <w:rPr>
           <w:rFonts w:ascii="Futura Windows Semibold" w:hAnsi="Futura Windows Semibold"/>
+          <w:b/>
+          <w:bCs/>
           <w:sz w:val="52"/>
           <w:szCs w:val="52"/>
           <w:lang w:val="fr-CH"/>
@@ -119,6 +129,8 @@
       <w:r>
         <w:rPr>
           <w:rFonts w:ascii="Futura Windows Semibold" w:hAnsi="Futura Windows Semibold"/>
+          <w:b/>
+          <w:bCs/>
           <w:sz w:val="52"/>
           <w:szCs w:val="52"/>
           <w:lang w:val="fr-CH"/>
@@ -128,6 +140,8 @@
       <w:r>
         <w:rPr>
           <w:rFonts w:ascii="Futura Windows Semibold" w:hAnsi="Futura Windows Semibold"/>
+          <w:b/>
+          <w:bCs/>
           <w:sz w:val="52"/>
           <w:szCs w:val="52"/>
           <w:lang w:val="fr-CH"/>
@@ -137,6 +151,8 @@
       <w:r>
         <w:rPr>
           <w:rFonts w:ascii="Futura Windows Semibold" w:hAnsi="Futura Windows Semibold"/>
+          <w:b/>
+          <w:bCs/>
           <w:sz w:val="52"/>
           <w:szCs w:val="52"/>
           <w:lang w:val="fr-CH"/>
@@ -149,6 +165,8 @@
         <w:spacing w:after="120" w:line="360" w:lineRule="auto"/>
         <w:rPr>
           <w:rFonts w:ascii="Futura Windows Semibold" w:hAnsi="Futura Windows Semibold"/>
+          <w:b/>
+          <w:bCs/>
           <w:sz w:val="52"/>
           <w:szCs w:val="52"/>
           <w:lang w:val="fr-CH"/>
@@ -157,6 +175,8 @@
       <w:r>
         <w:rPr>
           <w:rFonts w:ascii="Futura Windows Semibold" w:hAnsi="Futura Windows Semibold"/>
+          <w:b/>
+          <w:bCs/>
           <w:noProof/>
           <w:sz w:val="52"/>
           <w:szCs w:val="52"/>
@@ -231,6 +251,8 @@
       <w:r>
         <w:rPr>
           <w:rFonts w:ascii="Futura Windows Semibold" w:hAnsi="Futura Windows Semibold"/>
+          <w:b/>
+          <w:bCs/>
           <w:sz w:val="52"/>
           <w:szCs w:val="52"/>
           <w:lang w:val="fr-CH"/>
@@ -243,6 +265,8 @@
         <w:spacing w:after="120" w:line="360" w:lineRule="auto"/>
         <w:rPr>
           <w:rFonts w:ascii="Futura Windows Semibold" w:hAnsi="Futura Windows Semibold"/>
+          <w:b/>
+          <w:bCs/>
           <w:sz w:val="52"/>
           <w:szCs w:val="52"/>
           <w:lang w:val="fr-CH"/>
@@ -251,6 +275,8 @@
       <w:r>
         <w:rPr>
           <w:rFonts w:ascii="Futura Windows Semibold" w:hAnsi="Futura Windows Semibold"/>
+          <w:b/>
+          <w:bCs/>
           <w:noProof/>
           <w:sz w:val="52"/>
           <w:szCs w:val="52"/>
@@ -325,6 +351,8 @@
       <w:r>
         <w:rPr>
           <w:rFonts w:ascii="Futura Windows Semibold" w:hAnsi="Futura Windows Semibold"/>
+          <w:b/>
+          <w:bCs/>
           <w:sz w:val="52"/>
           <w:szCs w:val="52"/>
           <w:lang w:val="fr-CH"/>
@@ -334,6 +362,8 @@
       <w:r>
         <w:rPr>
           <w:rFonts w:ascii="Futura Windows Semibold" w:hAnsi="Futura Windows Semibold"/>
+          <w:b/>
+          <w:bCs/>
           <w:sz w:val="52"/>
           <w:szCs w:val="52"/>
           <w:lang w:val="fr-CH"/>
@@ -343,6 +373,8 @@
       <w:r>
         <w:rPr>
           <w:rFonts w:ascii="Futura Windows Semibold" w:hAnsi="Futura Windows Semibold"/>
+          <w:b/>
+          <w:bCs/>
           <w:sz w:val="52"/>
           <w:szCs w:val="52"/>
           <w:lang w:val="fr-CH"/>
@@ -355,6 +387,8 @@
         <w:spacing w:after="120" w:line="360" w:lineRule="auto"/>
         <w:rPr>
           <w:rFonts w:ascii="Futura Windows Semibold" w:hAnsi="Futura Windows Semibold"/>
+          <w:b/>
+          <w:bCs/>
           <w:sz w:val="52"/>
           <w:szCs w:val="52"/>
           <w:lang w:val="fr-CH"/>
@@ -363,6 +397,8 @@
       <w:r>
         <w:rPr>
           <w:rFonts w:ascii="Futura Windows Semibold" w:hAnsi="Futura Windows Semibold"/>
+          <w:b/>
+          <w:bCs/>
           <w:noProof/>
           <w:sz w:val="52"/>
           <w:szCs w:val="52"/>
@@ -437,6 +473,8 @@
       <w:r>
         <w:rPr>
           <w:rFonts w:ascii="Futura Windows Semibold" w:hAnsi="Futura Windows Semibold"/>
+          <w:b/>
+          <w:bCs/>
           <w:sz w:val="52"/>
           <w:szCs w:val="52"/>
           <w:lang w:val="fr-CH"/>
@@ -446,6 +484,8 @@
       <w:r>
         <w:rPr>
           <w:rFonts w:ascii="Futura Windows Semibold" w:hAnsi="Futura Windows Semibold"/>
+          <w:b/>
+          <w:bCs/>
           <w:sz w:val="52"/>
           <w:szCs w:val="52"/>
           <w:lang w:val="fr-CH"/>
@@ -455,6 +495,8 @@
       <w:r>
         <w:rPr>
           <w:rFonts w:ascii="Futura Windows Semibold" w:hAnsi="Futura Windows Semibold"/>
+          <w:b/>
+          <w:bCs/>
           <w:sz w:val="52"/>
           <w:szCs w:val="52"/>
           <w:lang w:val="fr-CH"/>
@@ -467,6 +509,8 @@
         <w:spacing w:after="120" w:line="360" w:lineRule="auto"/>
         <w:rPr>
           <w:rFonts w:ascii="Futura Windows Semibold" w:hAnsi="Futura Windows Semibold"/>
+          <w:b/>
+          <w:bCs/>
           <w:sz w:val="52"/>
           <w:szCs w:val="52"/>
           <w:lang w:val="fr-CH"/>
@@ -475,6 +519,8 @@
       <w:r>
         <w:rPr>
           <w:rFonts w:ascii="Futura Windows Semibold" w:hAnsi="Futura Windows Semibold"/>
+          <w:b/>
+          <w:bCs/>
           <w:noProof/>
           <w:sz w:val="52"/>
           <w:szCs w:val="52"/>
@@ -549,6 +595,8 @@
       <w:r>
         <w:rPr>
           <w:rFonts w:ascii="Futura Windows Semibold" w:hAnsi="Futura Windows Semibold"/>
+          <w:b/>
+          <w:bCs/>
           <w:sz w:val="52"/>
           <w:szCs w:val="52"/>
           <w:lang w:val="fr-CH"/>
@@ -561,6 +609,8 @@
         <w:spacing w:after="120" w:line="360" w:lineRule="auto"/>
         <w:rPr>
           <w:rFonts w:ascii="Futura Windows Semibold" w:hAnsi="Futura Windows Semibold"/>
+          <w:b/>
+          <w:bCs/>
           <w:sz w:val="52"/>
           <w:szCs w:val="52"/>
           <w:lang w:val="fr-CH"/>
@@ -569,6 +619,8 @@
       <w:r>
         <w:rPr>
           <w:rFonts w:ascii="Futura Windows Semibold" w:hAnsi="Futura Windows Semibold"/>
+          <w:b/>
+          <w:bCs/>
           <w:noProof/>
           <w:sz w:val="52"/>
           <w:szCs w:val="52"/>
@@ -643,6 +695,8 @@
       <w:r>
         <w:rPr>
           <w:rFonts w:ascii="Futura Windows Semibold" w:hAnsi="Futura Windows Semibold"/>
+          <w:b/>
+          <w:bCs/>
           <w:noProof/>
           <w:sz w:val="52"/>
           <w:szCs w:val="52"/>
@@ -653,6 +707,8 @@
       <w:r>
         <w:rPr>
           <w:rFonts w:ascii="Futura Windows Semibold" w:hAnsi="Futura Windows Semibold"/>
+          <w:b/>
+          <w:bCs/>
           <w:sz w:val="52"/>
           <w:szCs w:val="52"/>
           <w:lang w:val="fr-CH"/>
@@ -665,6 +721,8 @@
         <w:spacing w:after="120" w:line="360" w:lineRule="auto"/>
         <w:rPr>
           <w:rFonts w:ascii="Futura Windows Semibold" w:hAnsi="Futura Windows Semibold"/>
+          <w:b/>
+          <w:bCs/>
           <w:sz w:val="52"/>
           <w:szCs w:val="52"/>
           <w:lang w:val="fr-CH"/>
@@ -673,6 +731,8 @@
       <w:r>
         <w:rPr>
           <w:rFonts w:ascii="Futura Windows Semibold" w:hAnsi="Futura Windows Semibold"/>
+          <w:b/>
+          <w:bCs/>
           <w:noProof/>
           <w:sz w:val="52"/>
           <w:szCs w:val="52"/>
@@ -747,6 +807,8 @@
       <w:r>
         <w:rPr>
           <w:rFonts w:ascii="Futura Windows Semibold" w:hAnsi="Futura Windows Semibold"/>
+          <w:b/>
+          <w:bCs/>
           <w:sz w:val="52"/>
           <w:szCs w:val="52"/>
           <w:lang w:val="fr-CH"/>
@@ -759,6 +821,8 @@
         <w:spacing w:after="120" w:line="360" w:lineRule="auto"/>
         <w:rPr>
           <w:rFonts w:ascii="Futura Windows Semibold" w:hAnsi="Futura Windows Semibold"/>
+          <w:b/>
+          <w:bCs/>
           <w:sz w:val="52"/>
           <w:szCs w:val="52"/>
           <w:lang w:val="fr-CH"/>
@@ -767,6 +831,8 @@
       <w:r>
         <w:rPr>
           <w:rFonts w:ascii="Futura Windows Semibold" w:hAnsi="Futura Windows Semibold"/>
+          <w:b/>
+          <w:bCs/>
           <w:noProof/>
           <w:sz w:val="52"/>
           <w:szCs w:val="52"/>
@@ -844,6 +910,8 @@
         <w:spacing w:after="120" w:line="360" w:lineRule="auto"/>
         <w:rPr>
           <w:rFonts w:ascii="Futura Windows Semibold" w:hAnsi="Futura Windows Semibold"/>
+          <w:b/>
+          <w:bCs/>
           <w:sz w:val="52"/>
           <w:szCs w:val="52"/>
           <w:lang w:val="fr-CH"/>
@@ -852,6 +920,8 @@
       <w:r>
         <w:rPr>
           <w:rFonts w:ascii="Futura Windows Semibold" w:hAnsi="Futura Windows Semibold"/>
+          <w:b/>
+          <w:bCs/>
           <w:noProof/>
           <w:sz w:val="52"/>
           <w:szCs w:val="52"/>
@@ -926,6 +996,8 @@
       <w:r>
         <w:rPr>
           <w:rFonts w:ascii="Futura Windows Semibold" w:hAnsi="Futura Windows Semibold"/>
+          <w:b/>
+          <w:bCs/>
           <w:noProof/>
           <w:sz w:val="52"/>
           <w:szCs w:val="52"/>
@@ -936,11 +1008,35 @@
       <w:r>
         <w:rPr>
           <w:rFonts w:ascii="Futura Windows Semibold" w:hAnsi="Futura Windows Semibold"/>
-          <w:sz w:val="52"/>
-          <w:szCs w:val="52"/>
-          <w:lang w:val="fr-CH"/>
-        </w:rPr>
-        <w:t> (CHF):</w:t>
+          <w:b/>
+          <w:bCs/>
+          <w:sz w:val="52"/>
+          <w:szCs w:val="52"/>
+          <w:lang w:val="fr-CH"/>
+        </w:rPr>
+        <w:t> (CHF)</w:t>
+      </w:r>
+      <w:r>
+        <w:rPr>
+          <w:rFonts w:ascii="Futura Windows Semibold" w:hAnsi="Futura Windows Semibold"/>
+          <w:b/>
+          <w:bCs/>
+          <w:sz w:val="52"/>
+          <w:szCs w:val="52"/>
+          <w:lang w:val="fr-CH"/>
+        </w:rPr>
+        <w:t xml:space="preserve"> </w:t>
+      </w:r>
+      <w:r>
+        <w:rPr>
+          <w:rFonts w:ascii="Futura Windows Semibold" w:hAnsi="Futura Windows Semibold"/>
+          <w:b/>
+          <w:bCs/>
+          <w:sz w:val="52"/>
+          <w:szCs w:val="52"/>
+          <w:lang w:val="fr-CH"/>
+        </w:rPr>
+        <w:t>:</w:t>
       </w:r>
     </w:p>
     <w:p>
@@ -948,6 +1044,8 @@
         <w:spacing w:after="120" w:line="360" w:lineRule="auto"/>
         <w:rPr>
           <w:rFonts w:ascii="Futura Windows Semibold" w:hAnsi="Futura Windows Semibold"/>
+          <w:b/>
+          <w:bCs/>
           <w:sz w:val="52"/>
           <w:szCs w:val="52"/>
           <w:lang w:val="fr-CH"/>
@@ -956,6 +1054,8 @@
       <w:r>
         <w:rPr>
           <w:rFonts w:ascii="Futura Windows Semibold" w:hAnsi="Futura Windows Semibold"/>
+          <w:b/>
+          <w:bCs/>
           <w:noProof/>
           <w:sz w:val="52"/>
           <w:szCs w:val="52"/>
@@ -1030,6 +1130,8 @@
       <w:r>
         <w:rPr>
           <w:rFonts w:ascii="Futura Windows Semibold" w:hAnsi="Futura Windows Semibold"/>
+          <w:b/>
+          <w:bCs/>
           <w:sz w:val="52"/>
           <w:szCs w:val="52"/>
           <w:lang w:val="fr-CH"/>

</xml_diff>